<commit_message>
adding new models and architecture
</commit_message>
<xml_diff>
--- a/project 2 report - DDPG.docx
+++ b/project 2 report - DDPG.docx
@@ -122,6 +122,11 @@
     <w:p/>
     <w:p>
       <w:pPr>
+        <w:pStyle w:val="ListParagraph"/>
+        <w:numPr>
+          <w:ilvl w:val="1"/>
+          <w:numId w:val="2"/>
+        </w:numPr>
         <w:rPr>
           <w:b/>
           <w:bCs/>
@@ -136,26 +141,164 @@
           <w:sz w:val="24"/>
           <w:szCs w:val="24"/>
         </w:rPr>
-        <w:t xml:space="preserve">1.1 </w:t>
-      </w:r>
-      <w:r>
+        <w:t>Model Architectures</w:t>
+      </w:r>
+    </w:p>
+    <w:p>
+      <w:r>
+        <w:t>We used t</w:t>
+      </w:r>
+      <w:r>
+        <w:t>wo</w:t>
+      </w:r>
+      <w:r>
+        <w:t xml:space="preserve"> different neural</w:t>
+      </w:r>
+      <w:r>
+        <w:t xml:space="preserve"> networks each for the Actor and critic</w:t>
+      </w:r>
+      <w:r>
+        <w:t xml:space="preserve"> but each one has two different network – the regular network and the target network.  This is where we use soft updates to </w:t>
+      </w:r>
+      <w:r>
+        <w:t xml:space="preserve">train the most up-to-date network – the regular network and use the target network – for predicting </w:t>
+      </w:r>
+      <w:r>
+        <w:t>to</w:t>
+      </w:r>
+      <w:r>
+        <w:t xml:space="preserve"> stabilise the training in the regular network</w:t>
+      </w:r>
+      <w:r>
+        <w:t>.</w:t>
+      </w:r>
+      <w:r>
+        <w:t xml:space="preserve"> </w:t>
+      </w:r>
+      <w:r>
+        <w:t xml:space="preserve"> The soft updates I used in the network was chosen to be Tau = 0.001.</w:t>
+      </w:r>
+    </w:p>
+    <w:p>
+      <w:pPr>
         <w:rPr>
           <w:b/>
           <w:bCs/>
           <w:sz w:val="24"/>
           <w:szCs w:val="24"/>
         </w:rPr>
-        <w:t>M</w:t>
-      </w:r>
-      <w:r>
+      </w:pPr>
+    </w:p>
+    <w:p>
+      <w:pPr>
+        <w:rPr>
+          <w:b/>
+          <w:bCs/>
+        </w:rPr>
+      </w:pPr>
+      <w:r>
+        <w:rPr>
+          <w:b/>
+          <w:bCs/>
+        </w:rPr>
+        <w:t>1.1.1 Actor Network</w:t>
+      </w:r>
+    </w:p>
+    <w:p>
+      <w:r>
+        <w:t xml:space="preserve">For the Actor neural </w:t>
+      </w:r>
+      <w:r>
+        <w:t>network,</w:t>
+      </w:r>
+      <w:r>
+        <w:t xml:space="preserve"> </w:t>
+      </w:r>
+      <w:r>
+        <w:t xml:space="preserve">we used </w:t>
+      </w:r>
+      <w:r>
+        <w:t>2 hidden layers</w:t>
+      </w:r>
+      <w:r>
+        <w:t xml:space="preserve"> with 400 and 300 units respectively, with each hidden layer we used a rectified non-linearity but for the output layer we used tanh activation function to bound the actions</w:t>
+      </w:r>
+      <w:r>
+        <w:t xml:space="preserve"> – control pendulum problem</w:t>
+      </w:r>
+      <w:r>
+        <w:t xml:space="preserve">. </w:t>
+      </w:r>
+    </w:p>
+    <w:p/>
+    <w:p/>
+    <w:p/>
+    <w:p/>
+    <w:p>
+      <w:pPr>
+        <w:rPr>
+          <w:b/>
+          <w:bCs/>
+        </w:rPr>
+      </w:pPr>
+      <w:r>
+        <w:rPr>
+          <w:b/>
+          <w:bCs/>
+        </w:rPr>
+        <w:lastRenderedPageBreak/>
+        <w:t>1.1.</w:t>
+      </w:r>
+      <w:r>
+        <w:rPr>
+          <w:b/>
+          <w:bCs/>
+        </w:rPr>
+        <w:t>2</w:t>
+      </w:r>
+      <w:r>
+        <w:rPr>
+          <w:b/>
+          <w:bCs/>
+        </w:rPr>
+        <w:t xml:space="preserve"> </w:t>
+      </w:r>
+      <w:r>
+        <w:rPr>
+          <w:b/>
+          <w:bCs/>
+        </w:rPr>
+        <w:t>Critic</w:t>
+      </w:r>
+      <w:r>
+        <w:rPr>
+          <w:b/>
+          <w:bCs/>
+        </w:rPr>
+        <w:t xml:space="preserve"> Network</w:t>
+      </w:r>
+    </w:p>
+    <w:p>
+      <w:r>
+        <w:t xml:space="preserve">The critic network was like the Actor network with </w:t>
+      </w:r>
+      <w:r>
+        <w:t>2</w:t>
+      </w:r>
+      <w:r>
+        <w:t xml:space="preserve"> hidden layers, 400 and 300 units respectively but with the difference of the output layer returns a value without the constraint of the tanh function imposed on the Actor network. </w:t>
+      </w:r>
+    </w:p>
+    <w:p/>
+    <w:p>
+      <w:pPr>
         <w:rPr>
           <w:b/>
           <w:bCs/>
           <w:sz w:val="24"/>
           <w:szCs w:val="24"/>
         </w:rPr>
-        <w:t xml:space="preserve">odel </w:t>
-      </w:r>
+      </w:pPr>
       <w:r>
         <w:rPr>
           <w:b/>
@@ -163,7 +306,7 @@
           <w:sz w:val="24"/>
           <w:szCs w:val="24"/>
         </w:rPr>
-        <w:t>A</w:t>
+        <w:t xml:space="preserve">1.2 </w:t>
       </w:r>
       <w:r>
         <w:rPr>
@@ -172,94 +315,317 @@
           <w:sz w:val="24"/>
           <w:szCs w:val="24"/>
         </w:rPr>
-        <w:t>rchitectures</w:t>
-      </w:r>
-    </w:p>
-    <w:p>
-      <w:pPr>
-        <w:rPr>
-          <w:b/>
-          <w:bCs/>
-        </w:rPr>
-      </w:pPr>
-      <w:r>
-        <w:rPr>
-          <w:b/>
-          <w:bCs/>
-        </w:rPr>
-        <w:t>1.1.1 Actor Network</w:t>
-      </w:r>
-    </w:p>
-    <w:p>
-      <w:r>
-        <w:t xml:space="preserve">For the Actor neural network </w:t>
-      </w:r>
-    </w:p>
-    <w:p/>
-    <w:p/>
-    <w:p>
-      <w:pPr>
-        <w:rPr>
-          <w:b/>
-          <w:bCs/>
-        </w:rPr>
-      </w:pPr>
-      <w:r>
-        <w:rPr>
-          <w:b/>
-          <w:bCs/>
-        </w:rPr>
-        <w:t>1.1.</w:t>
-      </w:r>
-      <w:r>
-        <w:rPr>
-          <w:b/>
-          <w:bCs/>
-        </w:rPr>
-        <w:t>2</w:t>
-      </w:r>
-      <w:r>
-        <w:rPr>
-          <w:b/>
-          <w:bCs/>
-        </w:rPr>
-        <w:t xml:space="preserve"> </w:t>
-      </w:r>
-      <w:r>
-        <w:rPr>
-          <w:b/>
-          <w:bCs/>
-        </w:rPr>
-        <w:t>Critic</w:t>
-      </w:r>
-      <w:r>
-        <w:rPr>
-          <w:b/>
-          <w:bCs/>
-        </w:rPr>
-        <w:t xml:space="preserve"> Network</w:t>
-      </w:r>
-    </w:p>
-    <w:p/>
-    <w:p/>
-    <w:p>
-      <w:pPr>
+        <w:t>H</w:t>
+      </w:r>
+      <w:r>
         <w:rPr>
           <w:b/>
           <w:bCs/>
           <w:sz w:val="24"/>
           <w:szCs w:val="24"/>
         </w:rPr>
-      </w:pPr>
-      <w:r>
+        <w:t>yperparameters</w:t>
+      </w:r>
+    </w:p>
+    <w:p>
+      <w:pPr>
+        <w:rPr>
+          <w:rFonts w:eastAsiaTheme="minorEastAsia"/>
+        </w:rPr>
+      </w:pPr>
+      <w:r>
+        <w:t>To deal with continuous action space we have chosen Adam optimiser algorithm for each network – Actor and Critic</w:t>
+      </w:r>
+      <w:r>
+        <w:t xml:space="preserve"> with</w:t>
+      </w:r>
+      <w:r>
+        <w:t xml:space="preserve"> a learning rate of 10⁻⁴ and</w:t>
+      </w:r>
+      <w:r>
+        <w:t xml:space="preserve"> </w:t>
+      </w:r>
+      <m:oMath>
+        <m:sSup>
+          <m:sSupPr>
+            <m:ctrlPr>
+              <w:rPr>
+                <w:rFonts w:ascii="Cambria Math" w:hAnsi="Cambria Math"/>
+                <w:i/>
+              </w:rPr>
+            </m:ctrlPr>
+          </m:sSupPr>
+          <m:e>
+            <m:r>
+              <w:rPr>
+                <w:rFonts w:ascii="Cambria Math" w:hAnsi="Cambria Math"/>
+              </w:rPr>
+              <m:t>10</m:t>
+            </m:r>
+          </m:e>
+          <m:sup>
+            <m:r>
+              <w:rPr>
+                <w:rFonts w:ascii="Cambria Math" w:hAnsi="Cambria Math"/>
+              </w:rPr>
+              <m:t>-3</m:t>
+            </m:r>
+          </m:sup>
+        </m:sSup>
+      </m:oMath>
+      <w:r>
+        <w:t xml:space="preserve"> respect</w:t>
+      </w:r>
+      <w:r>
+        <w:t>ively</w:t>
+      </w:r>
+      <w:r>
+        <w:t xml:space="preserve">.  This tries to optimise a given action for any given state, which is how we </w:t>
+      </w:r>
+      <w:r>
+        <w:t>can</w:t>
+      </w:r>
+      <w:r>
+        <w:t xml:space="preserve"> deal with the continuous space as opposed to a discretise state.</w:t>
+      </w:r>
+      <w:r>
+        <w:t xml:space="preserve">  </w:t>
+      </w:r>
+      <w:r>
+        <w:t xml:space="preserve"> For the target Q </w:t>
+      </w:r>
+      <w:r>
+        <w:t>network,</w:t>
+      </w:r>
+      <w:r>
+        <w:t xml:space="preserve"> we used a L2 weight decay of </w:t>
+      </w:r>
+      <m:oMath>
+        <m:sSup>
+          <m:sSupPr>
+            <m:ctrlPr>
+              <w:rPr>
+                <w:rFonts w:ascii="Cambria Math" w:hAnsi="Cambria Math"/>
+                <w:i/>
+              </w:rPr>
+            </m:ctrlPr>
+          </m:sSupPr>
+          <m:e>
+            <m:r>
+              <w:rPr>
+                <w:rFonts w:ascii="Cambria Math" w:hAnsi="Cambria Math"/>
+              </w:rPr>
+              <m:t>10</m:t>
+            </m:r>
+          </m:e>
+          <m:sup>
+            <m:r>
+              <w:rPr>
+                <w:rFonts w:ascii="Cambria Math" w:hAnsi="Cambria Math"/>
+              </w:rPr>
+              <m:t>-2</m:t>
+            </m:r>
+          </m:sup>
+        </m:sSup>
+      </m:oMath>
+      <w:r>
+        <w:rPr>
+          <w:rFonts w:eastAsiaTheme="minorEastAsia"/>
+        </w:rPr>
+        <w:t xml:space="preserve"> and a discount of gamma = 0.99.</w:t>
+      </w:r>
+      <w:r>
+        <w:rPr>
+          <w:rFonts w:eastAsiaTheme="minorEastAsia"/>
+        </w:rPr>
+        <w:t xml:space="preserve">  I trained minibatch sizes of 32 with a replay buffer size of  </w:t>
+      </w:r>
+      <m:oMath>
+        <m:sSup>
+          <m:sSupPr>
+            <m:ctrlPr>
+              <w:rPr>
+                <w:rFonts w:ascii="Cambria Math" w:hAnsi="Cambria Math"/>
+                <w:i/>
+              </w:rPr>
+            </m:ctrlPr>
+          </m:sSupPr>
+          <m:e>
+            <m:r>
+              <w:rPr>
+                <w:rFonts w:ascii="Cambria Math" w:hAnsi="Cambria Math"/>
+              </w:rPr>
+              <m:t>10</m:t>
+            </m:r>
+          </m:e>
+          <m:sup>
+            <m:r>
+              <w:rPr>
+                <w:rFonts w:ascii="Cambria Math" w:hAnsi="Cambria Math"/>
+              </w:rPr>
+              <m:t>6</m:t>
+            </m:r>
+          </m:sup>
+        </m:sSup>
+      </m:oMath>
+      <w:r>
+        <w:rPr>
+          <w:rFonts w:eastAsiaTheme="minorEastAsia"/>
+        </w:rPr>
+        <w:t>.</w:t>
+      </w:r>
+    </w:p>
+    <w:p>
+      <w:pPr>
+        <w:rPr>
+          <w:rFonts w:eastAsiaTheme="minorEastAsia"/>
+        </w:rPr>
+      </w:pPr>
+    </w:p>
+    <w:p>
+      <w:pPr>
+        <w:rPr>
+          <w:rFonts w:eastAsiaTheme="minorEastAsia"/>
+        </w:rPr>
+      </w:pPr>
+      <w:r>
+        <w:rPr>
+          <w:rFonts w:eastAsiaTheme="minorEastAsia"/>
+        </w:rPr>
+        <w:t>For exploration we injected some noise factor</w:t>
+      </w:r>
+      <w:r>
+        <w:rPr>
+          <w:rFonts w:eastAsiaTheme="minorEastAsia"/>
+        </w:rPr>
+        <w:t xml:space="preserve"> epsilon</w:t>
+      </w:r>
+      <w:r>
+        <w:rPr>
+          <w:rFonts w:eastAsiaTheme="minorEastAsia"/>
+        </w:rPr>
+        <w:t xml:space="preserve"> </w:t>
+      </w:r>
+      <w:r>
+        <w:rPr>
+          <w:rFonts w:eastAsiaTheme="minorEastAsia"/>
+        </w:rPr>
+        <w:t xml:space="preserve">and </w:t>
+      </w:r>
+      <w:proofErr w:type="spellStart"/>
+      <w:r>
+        <w:rPr>
+          <w:rFonts w:eastAsiaTheme="minorEastAsia"/>
+        </w:rPr>
+        <w:t>a</w:t>
+      </w:r>
+      <w:proofErr w:type="spellEnd"/>
+      <w:r>
+        <w:rPr>
+          <w:rFonts w:eastAsiaTheme="minorEastAsia"/>
+        </w:rPr>
+        <w:t xml:space="preserve"> </w:t>
+      </w:r>
+      <w:r>
+        <w:rPr>
+          <w:rFonts w:eastAsiaTheme="minorEastAsia"/>
+        </w:rPr>
+        <w:t>incremental decaying value</w:t>
+      </w:r>
+      <w:r>
+        <w:rPr>
+          <w:rFonts w:eastAsiaTheme="minorEastAsia"/>
+        </w:rPr>
+        <w:t xml:space="preserve"> of the noise factor – epsilon decay.  The former value was set to 1, whilst the latter parameter was set </w:t>
+      </w:r>
+      <w:r>
+        <w:rPr>
+          <w:rFonts w:eastAsiaTheme="minorEastAsia"/>
+        </w:rPr>
+        <w:t>to 0.999999.</w:t>
+      </w:r>
+    </w:p>
+    <w:p/>
+    <w:p>
+      <w:pPr>
+        <w:rPr>
+          <w:b/>
+          <w:bCs/>
+        </w:rPr>
+      </w:pPr>
+      <w:r>
+        <w:rPr>
+          <w:b/>
+          <w:bCs/>
+        </w:rPr>
+        <w:t>Summary - Hyperparameters</w:t>
+      </w:r>
+    </w:p>
+    <w:p>
+      <w:r>
+        <w:t>BUFFER_SIZE = int(1e6)</w:t>
+      </w:r>
+    </w:p>
+    <w:p>
+      <w:r>
+        <w:t>BATCH_SIZE = 128</w:t>
+      </w:r>
+    </w:p>
+    <w:p>
+      <w:r>
+        <w:t>GAMMA = 0.99</w:t>
+      </w:r>
+    </w:p>
+    <w:p>
+      <w:r>
+        <w:t>TAU = 1e-3</w:t>
+      </w:r>
+    </w:p>
+    <w:p>
+      <w:r>
+        <w:t xml:space="preserve">LR_ACTOR = 1e-3 </w:t>
+      </w:r>
+    </w:p>
+    <w:p>
+      <w:r>
+        <w:t>LR_CRITIC = 1e-3</w:t>
+      </w:r>
+    </w:p>
+    <w:p>
+      <w:r>
+        <w:t>WEIGHT_DECAY = 0</w:t>
+      </w:r>
+    </w:p>
+    <w:p>
+      <w:r>
+        <w:t>LEARN_EVERY = 30        # Update the networks 10 times after every 30 timesteps</w:t>
+      </w:r>
+    </w:p>
+    <w:p>
+      <w:r>
+        <w:t>LEARN_NUMBER = 20       # Update the networks 10 times after every 20 timesteps</w:t>
+      </w:r>
+    </w:p>
+    <w:p>
+      <w:r>
+        <w:t>EPSILON = 1.0           # Noise factor</w:t>
+      </w:r>
+    </w:p>
+    <w:p>
+      <w:r>
+        <w:t>EPSILON_DECAY = 0.999999  # Noise factor decay</w:t>
+      </w:r>
+    </w:p>
+    <w:p/>
+    <w:p>
+      <w:pPr>
         <w:rPr>
           <w:b/>
           <w:bCs/>
           <w:sz w:val="24"/>
           <w:szCs w:val="24"/>
         </w:rPr>
-        <w:t xml:space="preserve">1.2 </w:t>
-      </w:r>
+      </w:pPr>
       <w:r>
         <w:rPr>
           <w:b/>
@@ -267,69 +633,213 @@
           <w:sz w:val="24"/>
           <w:szCs w:val="24"/>
         </w:rPr>
-        <w:t>H</w:t>
-      </w:r>
-      <w:r>
+        <w:t>2 Plot of Rewards</w:t>
+      </w:r>
+    </w:p>
+    <w:p/>
+    <w:p/>
+    <w:p/>
+    <w:p/>
+    <w:p/>
+    <w:p/>
+    <w:p>
+      <w:pPr>
         <w:rPr>
           <w:b/>
           <w:bCs/>
           <w:sz w:val="24"/>
           <w:szCs w:val="24"/>
         </w:rPr>
-        <w:t>yperparameters</w:t>
-      </w:r>
-    </w:p>
-    <w:p/>
-    <w:p/>
-    <w:p/>
-    <w:p>
-      <w:pPr>
+      </w:pPr>
+      <w:r>
         <w:rPr>
           <w:b/>
           <w:bCs/>
           <w:sz w:val="24"/>
           <w:szCs w:val="24"/>
         </w:rPr>
-      </w:pPr>
-      <w:r>
+        <w:t>3 Ideas for Future Work</w:t>
+      </w:r>
+    </w:p>
+    <w:p/>
+    <w:p>
+      <w:pPr>
+        <w:rPr>
+          <w:b/>
+          <w:bCs/>
+        </w:rPr>
+      </w:pPr>
+      <w:r>
+        <w:rPr>
+          <w:b/>
+          <w:bCs/>
+        </w:rPr>
+        <w:t>3.1 G</w:t>
+      </w:r>
+      <w:r>
+        <w:rPr>
+          <w:b/>
+          <w:bCs/>
+        </w:rPr>
+        <w:t>uided policy search (GPS)</w:t>
+      </w:r>
+    </w:p>
+    <w:p>
+      <w:r>
+        <w:t xml:space="preserve">To overcome many of the challenges that comes to bear when using Actor-critic framework, I would explore the </w:t>
+      </w:r>
+      <w:r>
+        <w:t>Guided</w:t>
+      </w:r>
+      <w:r>
+        <w:t xml:space="preserve"> </w:t>
+      </w:r>
+      <w:r>
+        <w:t>P</w:t>
+      </w:r>
+      <w:r>
+        <w:t xml:space="preserve">olicy </w:t>
+      </w:r>
+      <w:r>
+        <w:t>S</w:t>
+      </w:r>
+      <w:r>
+        <w:t>earch</w:t>
+      </w:r>
+      <w:r>
+        <w:t xml:space="preserve"> (GPS)</w:t>
+      </w:r>
+      <w:r>
+        <w:t xml:space="preserve"> algorithm, which Levine</w:t>
+      </w:r>
+      <w:r>
+        <w:t xml:space="preserve">, Finn, Darrell and </w:t>
+      </w:r>
+      <w:proofErr w:type="spellStart"/>
+      <w:r>
+        <w:t>Abbeel</w:t>
+      </w:r>
+      <w:proofErr w:type="spellEnd"/>
+      <w:r>
+        <w:t xml:space="preserve"> have used in their paper </w:t>
+      </w:r>
+      <w:r>
+        <w:t>End-to-end training of deep visuomotor policies</w:t>
+      </w:r>
+      <w:r>
+        <w:t xml:space="preserve"> (1).</w:t>
+      </w:r>
+    </w:p>
+    <w:p/>
+    <w:p>
+      <w:r>
+        <w:t>GPS is an algorithm which transforms policy search into a supervised learning problem by breaking it down into three phases:</w:t>
+      </w:r>
+    </w:p>
+    <w:p>
+      <w:pPr>
+        <w:pStyle w:val="ListParagraph"/>
+        <w:numPr>
+          <w:ilvl w:val="0"/>
+          <w:numId w:val="3"/>
+        </w:numPr>
+      </w:pPr>
+      <w:r>
+        <w:t>Uses trajectories to find locally linear approximations of its dynamics by utilising the full-state observation.</w:t>
+      </w:r>
+    </w:p>
+    <w:p>
+      <w:pPr>
+        <w:pStyle w:val="ListParagraph"/>
+        <w:numPr>
+          <w:ilvl w:val="0"/>
+          <w:numId w:val="3"/>
+        </w:numPr>
+      </w:pPr>
+      <w:r>
+        <w:t>Then finds the optimal policy along these trajectories</w:t>
+      </w:r>
+    </w:p>
+    <w:p>
+      <w:pPr>
+        <w:pStyle w:val="ListParagraph"/>
+        <w:numPr>
+          <w:ilvl w:val="0"/>
+          <w:numId w:val="3"/>
+        </w:numPr>
+      </w:pPr>
+      <w:r>
+        <w:t>Uses supervised learning to train a non-linear policy to reproduce the state-to-action mapping of the optimised trajectories.</w:t>
+      </w:r>
+    </w:p>
+    <w:p/>
+    <w:p/>
+    <w:p>
+      <w:pPr>
         <w:rPr>
           <w:b/>
           <w:bCs/>
           <w:sz w:val="24"/>
           <w:szCs w:val="24"/>
         </w:rPr>
-        <w:lastRenderedPageBreak/>
-        <w:t>2 Plot of Rewards</w:t>
-      </w:r>
-    </w:p>
-    <w:p/>
-    <w:p/>
-    <w:p/>
-    <w:p/>
-    <w:p/>
-    <w:p/>
-    <w:p>
-      <w:pPr>
+      </w:pPr>
+      <w:r>
         <w:rPr>
           <w:b/>
           <w:bCs/>
           <w:sz w:val="24"/>
           <w:szCs w:val="24"/>
         </w:rPr>
-      </w:pPr>
-      <w:r>
+        <w:t>References</w:t>
+      </w:r>
+    </w:p>
+    <w:p>
+      <w:pPr>
         <w:rPr>
           <w:b/>
           <w:bCs/>
           <w:sz w:val="24"/>
           <w:szCs w:val="24"/>
         </w:rPr>
-        <w:t>3 Ideas for Future Work</w:t>
-      </w:r>
-    </w:p>
-    <w:p/>
-    <w:p/>
-    <w:p/>
+      </w:pPr>
+    </w:p>
+    <w:p>
+      <w:pPr>
+        <w:pStyle w:val="ListParagraph"/>
+        <w:numPr>
+          <w:ilvl w:val="0"/>
+          <w:numId w:val="4"/>
+        </w:numPr>
+      </w:pPr>
+      <w:r>
+        <w:t xml:space="preserve">Levine, Sergey, Finn, Chelsea, Darrell, Trevor, and </w:t>
+      </w:r>
+      <w:proofErr w:type="spellStart"/>
+      <w:r>
+        <w:t>Abbeel</w:t>
+      </w:r>
+      <w:proofErr w:type="spellEnd"/>
+      <w:r>
+        <w:t>, Pieter. End-to-end training of deep</w:t>
+      </w:r>
+      <w:r>
+        <w:t xml:space="preserve"> </w:t>
+      </w:r>
+      <w:r>
+        <w:t xml:space="preserve">visuomotor policies. </w:t>
+      </w:r>
+      <w:proofErr w:type="spellStart"/>
+      <w:r>
+        <w:t>arXiv</w:t>
+      </w:r>
+      <w:proofErr w:type="spellEnd"/>
+      <w:r>
+        <w:t xml:space="preserve"> preprint arXiv:1504.00702, 2015.</w:t>
+      </w:r>
+      <w:r>
+        <w:cr/>
+      </w:r>
+    </w:p>
     <w:sectPr>
       <w:pgSz w:w="11906" w:h="16838"/>
       <w:pgMar w:top="1440" w:right="1440" w:bottom="1440" w:left="1440" w:header="708" w:footer="708" w:gutter="0"/>
@@ -343,6 +853,95 @@
 <file path=word/numbering.xml><?xml version="1.0" encoding="utf-8"?>
 <w:numbering xmlns:wpc="http://schemas.microsoft.com/office/word/2010/wordprocessingCanvas" xmlns:cx="http://schemas.microsoft.com/office/drawing/2014/chartex" xmlns:cx1="http://schemas.microsoft.com/office/drawing/2015/9/8/chartex" xmlns:cx2="http://schemas.microsoft.com/office/drawing/2015/10/21/chartex" xmlns:cx3="http://schemas.microsoft.com/office/drawing/2016/5/9/chartex" xmlns:cx4="http://schemas.microsoft.com/office/drawing/2016/5/10/chartex" xmlns:cx5="http://schemas.microsoft.com/office/drawing/2016/5/11/chartex" xmlns:cx6="http://schemas.microsoft.com/office/drawing/2016/5/12/chartex" xmlns:cx7="http://schemas.microsoft.com/office/drawing/2016/5/13/chartex" xmlns:cx8="http://schemas.microsoft.com/office/drawing/2016/5/14/chartex" xmlns:mc="http://schemas.openxmlformats.org/markup-compatibility/2006" xmlns:aink="http://schemas.microsoft.com/office/drawing/2016/ink" xmlns:am3d="http://schemas.microsoft.com/office/drawing/2017/model3d" xmlns:o="urn:schemas-microsoft-com:office:office" xmlns:r="http://schemas.openxmlformats.org/officeDocument/2006/relationships" xmlns:m="http://schemas.openxmlformats.org/officeDocument/2006/math" xmlns:v="urn:schemas-microsoft-com:vml" xmlns:wp14="http://schemas.microsoft.com/office/word/2010/wordprocessingDrawing" xmlns:wp="http://schemas.openxmlformats.org/drawingml/2006/wordprocessingDrawing" xmlns:w10="urn:schemas-microsoft-com:office:word" xmlns:w="http://schemas.openxmlformats.org/wordprocessingml/2006/main" xmlns:w14="http://schemas.microsoft.com/office/word/2010/wordml" xmlns:w15="http://schemas.microsoft.com/office/word/2012/wordml" xmlns:w16cex="http://schemas.microsoft.com/office/word/2018/wordml/cex" xmlns:w16cid="http://schemas.microsoft.com/office/word/2016/wordml/cid" xmlns:w16="http://schemas.microsoft.com/office/word/2018/wordml" xmlns:w16sdtdh="http://schemas.microsoft.com/office/word/2020/wordml/sdtdatahash" xmlns:w16se="http://schemas.microsoft.com/office/word/2015/wordml/symex" xmlns:wpg="http://schemas.microsoft.com/office/word/2010/wordprocessingGroup" xmlns:wpi="http://schemas.microsoft.com/office/word/2010/wordprocessingInk" xmlns:wne="http://schemas.microsoft.com/office/word/2006/wordml" xmlns:wps="http://schemas.microsoft.com/office/word/2010/wordprocessingShape" mc:Ignorable="w14 w15 w16se w16cid w16 w16cex w16sdtdh wp14">
   <w:abstractNum w:abstractNumId="0" w15:restartNumberingAfterBreak="0">
+    <w:nsid w:val="13000922"/>
+    <w:multiLevelType w:val="hybridMultilevel"/>
+    <w:tmpl w:val="B84A9878"/>
+    <w:lvl w:ilvl="0" w:tplc="3E7A1C58">
+      <w:start w:val="1"/>
+      <w:numFmt w:val="decimal"/>
+      <w:lvlText w:val="%1."/>
+      <w:lvlJc w:val="left"/>
+      <w:pPr>
+        <w:ind w:left="720" w:hanging="360"/>
+      </w:pPr>
+      <w:rPr>
+        <w:rFonts w:hint="default"/>
+      </w:rPr>
+    </w:lvl>
+    <w:lvl w:ilvl="1" w:tplc="08090019" w:tentative="1">
+      <w:start w:val="1"/>
+      <w:numFmt w:val="lowerLetter"/>
+      <w:lvlText w:val="%2."/>
+      <w:lvlJc w:val="left"/>
+      <w:pPr>
+        <w:ind w:left="1440" w:hanging="360"/>
+      </w:pPr>
+    </w:lvl>
+    <w:lvl w:ilvl="2" w:tplc="0809001B" w:tentative="1">
+      <w:start w:val="1"/>
+      <w:numFmt w:val="lowerRoman"/>
+      <w:lvlText w:val="%3."/>
+      <w:lvlJc w:val="right"/>
+      <w:pPr>
+        <w:ind w:left="2160" w:hanging="180"/>
+      </w:pPr>
+    </w:lvl>
+    <w:lvl w:ilvl="3" w:tplc="0809000F" w:tentative="1">
+      <w:start w:val="1"/>
+      <w:numFmt w:val="decimal"/>
+      <w:lvlText w:val="%4."/>
+      <w:lvlJc w:val="left"/>
+      <w:pPr>
+        <w:ind w:left="2880" w:hanging="360"/>
+      </w:pPr>
+    </w:lvl>
+    <w:lvl w:ilvl="4" w:tplc="08090019" w:tentative="1">
+      <w:start w:val="1"/>
+      <w:numFmt w:val="lowerLetter"/>
+      <w:lvlText w:val="%5."/>
+      <w:lvlJc w:val="left"/>
+      <w:pPr>
+        <w:ind w:left="3600" w:hanging="360"/>
+      </w:pPr>
+    </w:lvl>
+    <w:lvl w:ilvl="5" w:tplc="0809001B" w:tentative="1">
+      <w:start w:val="1"/>
+      <w:numFmt w:val="lowerRoman"/>
+      <w:lvlText w:val="%6."/>
+      <w:lvlJc w:val="right"/>
+      <w:pPr>
+        <w:ind w:left="4320" w:hanging="180"/>
+      </w:pPr>
+    </w:lvl>
+    <w:lvl w:ilvl="6" w:tplc="0809000F" w:tentative="1">
+      <w:start w:val="1"/>
+      <w:numFmt w:val="decimal"/>
+      <w:lvlText w:val="%7."/>
+      <w:lvlJc w:val="left"/>
+      <w:pPr>
+        <w:ind w:left="5040" w:hanging="360"/>
+      </w:pPr>
+    </w:lvl>
+    <w:lvl w:ilvl="7" w:tplc="08090019" w:tentative="1">
+      <w:start w:val="1"/>
+      <w:numFmt w:val="lowerLetter"/>
+      <w:lvlText w:val="%8."/>
+      <w:lvlJc w:val="left"/>
+      <w:pPr>
+        <w:ind w:left="5760" w:hanging="360"/>
+      </w:pPr>
+    </w:lvl>
+    <w:lvl w:ilvl="8" w:tplc="0809001B" w:tentative="1">
+      <w:start w:val="1"/>
+      <w:numFmt w:val="lowerRoman"/>
+      <w:lvlText w:val="%9."/>
+      <w:lvlJc w:val="right"/>
+      <w:pPr>
+        <w:ind w:left="6480" w:hanging="180"/>
+      </w:pPr>
+    </w:lvl>
+  </w:abstractNum>
+  <w:abstractNum w:abstractNumId="1" w15:restartNumberingAfterBreak="0">
     <w:nsid w:val="27C73333"/>
     <w:multiLevelType w:val="hybridMultilevel"/>
     <w:tmpl w:val="09767224"/>
@@ -431,8 +1030,221 @@
       </w:pPr>
     </w:lvl>
   </w:abstractNum>
+  <w:abstractNum w:abstractNumId="2" w15:restartNumberingAfterBreak="0">
+    <w:nsid w:val="32856347"/>
+    <w:multiLevelType w:val="hybridMultilevel"/>
+    <w:tmpl w:val="53C8A2C2"/>
+    <w:lvl w:ilvl="0" w:tplc="754C89B4">
+      <w:start w:val="1"/>
+      <w:numFmt w:val="decimal"/>
+      <w:lvlText w:val="(%1)"/>
+      <w:lvlJc w:val="left"/>
+      <w:pPr>
+        <w:ind w:left="720" w:hanging="360"/>
+      </w:pPr>
+      <w:rPr>
+        <w:rFonts w:hint="default"/>
+        <w:b/>
+        <w:sz w:val="24"/>
+      </w:rPr>
+    </w:lvl>
+    <w:lvl w:ilvl="1" w:tplc="08090019" w:tentative="1">
+      <w:start w:val="1"/>
+      <w:numFmt w:val="lowerLetter"/>
+      <w:lvlText w:val="%2."/>
+      <w:lvlJc w:val="left"/>
+      <w:pPr>
+        <w:ind w:left="1440" w:hanging="360"/>
+      </w:pPr>
+    </w:lvl>
+    <w:lvl w:ilvl="2" w:tplc="0809001B" w:tentative="1">
+      <w:start w:val="1"/>
+      <w:numFmt w:val="lowerRoman"/>
+      <w:lvlText w:val="%3."/>
+      <w:lvlJc w:val="right"/>
+      <w:pPr>
+        <w:ind w:left="2160" w:hanging="180"/>
+      </w:pPr>
+    </w:lvl>
+    <w:lvl w:ilvl="3" w:tplc="0809000F" w:tentative="1">
+      <w:start w:val="1"/>
+      <w:numFmt w:val="decimal"/>
+      <w:lvlText w:val="%4."/>
+      <w:lvlJc w:val="left"/>
+      <w:pPr>
+        <w:ind w:left="2880" w:hanging="360"/>
+      </w:pPr>
+    </w:lvl>
+    <w:lvl w:ilvl="4" w:tplc="08090019" w:tentative="1">
+      <w:start w:val="1"/>
+      <w:numFmt w:val="lowerLetter"/>
+      <w:lvlText w:val="%5."/>
+      <w:lvlJc w:val="left"/>
+      <w:pPr>
+        <w:ind w:left="3600" w:hanging="360"/>
+      </w:pPr>
+    </w:lvl>
+    <w:lvl w:ilvl="5" w:tplc="0809001B" w:tentative="1">
+      <w:start w:val="1"/>
+      <w:numFmt w:val="lowerRoman"/>
+      <w:lvlText w:val="%6."/>
+      <w:lvlJc w:val="right"/>
+      <w:pPr>
+        <w:ind w:left="4320" w:hanging="180"/>
+      </w:pPr>
+    </w:lvl>
+    <w:lvl w:ilvl="6" w:tplc="0809000F" w:tentative="1">
+      <w:start w:val="1"/>
+      <w:numFmt w:val="decimal"/>
+      <w:lvlText w:val="%7."/>
+      <w:lvlJc w:val="left"/>
+      <w:pPr>
+        <w:ind w:left="5040" w:hanging="360"/>
+      </w:pPr>
+    </w:lvl>
+    <w:lvl w:ilvl="7" w:tplc="08090019" w:tentative="1">
+      <w:start w:val="1"/>
+      <w:numFmt w:val="lowerLetter"/>
+      <w:lvlText w:val="%8."/>
+      <w:lvlJc w:val="left"/>
+      <w:pPr>
+        <w:ind w:left="5760" w:hanging="360"/>
+      </w:pPr>
+    </w:lvl>
+    <w:lvl w:ilvl="8" w:tplc="0809001B" w:tentative="1">
+      <w:start w:val="1"/>
+      <w:numFmt w:val="lowerRoman"/>
+      <w:lvlText w:val="%9."/>
+      <w:lvlJc w:val="right"/>
+      <w:pPr>
+        <w:ind w:left="6480" w:hanging="180"/>
+      </w:pPr>
+    </w:lvl>
+  </w:abstractNum>
+  <w:abstractNum w:abstractNumId="3" w15:restartNumberingAfterBreak="0">
+    <w:nsid w:val="5CC54C14"/>
+    <w:multiLevelType w:val="multilevel"/>
+    <w:tmpl w:val="9A507432"/>
+    <w:lvl w:ilvl="0">
+      <w:start w:val="1"/>
+      <w:numFmt w:val="decimal"/>
+      <w:lvlText w:val="%1"/>
+      <w:lvlJc w:val="left"/>
+      <w:pPr>
+        <w:ind w:left="360" w:hanging="360"/>
+      </w:pPr>
+      <w:rPr>
+        <w:rFonts w:hint="default"/>
+      </w:rPr>
+    </w:lvl>
+    <w:lvl w:ilvl="1">
+      <w:start w:val="1"/>
+      <w:numFmt w:val="decimal"/>
+      <w:lvlText w:val="%1.%2"/>
+      <w:lvlJc w:val="left"/>
+      <w:pPr>
+        <w:ind w:left="360" w:hanging="360"/>
+      </w:pPr>
+      <w:rPr>
+        <w:rFonts w:hint="default"/>
+      </w:rPr>
+    </w:lvl>
+    <w:lvl w:ilvl="2">
+      <w:start w:val="1"/>
+      <w:numFmt w:val="decimal"/>
+      <w:lvlText w:val="%1.%2.%3"/>
+      <w:lvlJc w:val="left"/>
+      <w:pPr>
+        <w:ind w:left="720" w:hanging="720"/>
+      </w:pPr>
+      <w:rPr>
+        <w:rFonts w:hint="default"/>
+      </w:rPr>
+    </w:lvl>
+    <w:lvl w:ilvl="3">
+      <w:start w:val="1"/>
+      <w:numFmt w:val="decimal"/>
+      <w:lvlText w:val="%1.%2.%3.%4"/>
+      <w:lvlJc w:val="left"/>
+      <w:pPr>
+        <w:ind w:left="720" w:hanging="720"/>
+      </w:pPr>
+      <w:rPr>
+        <w:rFonts w:hint="default"/>
+      </w:rPr>
+    </w:lvl>
+    <w:lvl w:ilvl="4">
+      <w:start w:val="1"/>
+      <w:numFmt w:val="decimal"/>
+      <w:lvlText w:val="%1.%2.%3.%4.%5"/>
+      <w:lvlJc w:val="left"/>
+      <w:pPr>
+        <w:ind w:left="1080" w:hanging="1080"/>
+      </w:pPr>
+      <w:rPr>
+        <w:rFonts w:hint="default"/>
+      </w:rPr>
+    </w:lvl>
+    <w:lvl w:ilvl="5">
+      <w:start w:val="1"/>
+      <w:numFmt w:val="decimal"/>
+      <w:lvlText w:val="%1.%2.%3.%4.%5.%6"/>
+      <w:lvlJc w:val="left"/>
+      <w:pPr>
+        <w:ind w:left="1080" w:hanging="1080"/>
+      </w:pPr>
+      <w:rPr>
+        <w:rFonts w:hint="default"/>
+      </w:rPr>
+    </w:lvl>
+    <w:lvl w:ilvl="6">
+      <w:start w:val="1"/>
+      <w:numFmt w:val="decimal"/>
+      <w:lvlText w:val="%1.%2.%3.%4.%5.%6.%7"/>
+      <w:lvlJc w:val="left"/>
+      <w:pPr>
+        <w:ind w:left="1440" w:hanging="1440"/>
+      </w:pPr>
+      <w:rPr>
+        <w:rFonts w:hint="default"/>
+      </w:rPr>
+    </w:lvl>
+    <w:lvl w:ilvl="7">
+      <w:start w:val="1"/>
+      <w:numFmt w:val="decimal"/>
+      <w:lvlText w:val="%1.%2.%3.%4.%5.%6.%7.%8"/>
+      <w:lvlJc w:val="left"/>
+      <w:pPr>
+        <w:ind w:left="1440" w:hanging="1440"/>
+      </w:pPr>
+      <w:rPr>
+        <w:rFonts w:hint="default"/>
+      </w:rPr>
+    </w:lvl>
+    <w:lvl w:ilvl="8">
+      <w:start w:val="1"/>
+      <w:numFmt w:val="decimal"/>
+      <w:lvlText w:val="%1.%2.%3.%4.%5.%6.%7.%8.%9"/>
+      <w:lvlJc w:val="left"/>
+      <w:pPr>
+        <w:ind w:left="1800" w:hanging="1800"/>
+      </w:pPr>
+      <w:rPr>
+        <w:rFonts w:hint="default"/>
+      </w:rPr>
+    </w:lvl>
+  </w:abstractNum>
   <w:num w:numId="1" w16cid:durableId="1034160826">
+    <w:abstractNumId w:val="1"/>
+  </w:num>
+  <w:num w:numId="2" w16cid:durableId="30570679">
+    <w:abstractNumId w:val="3"/>
+  </w:num>
+  <w:num w:numId="3" w16cid:durableId="545412452">
     <w:abstractNumId w:val="0"/>
+  </w:num>
+  <w:num w:numId="4" w16cid:durableId="1585217202">
+    <w:abstractNumId w:val="2"/>
   </w:num>
 </w:numbering>
 </file>
@@ -874,6 +1686,16 @@
       <w:contextualSpacing/>
     </w:pPr>
   </w:style>
+  <w:style w:type="character" w:styleId="PlaceholderText">
+    <w:name w:val="Placeholder Text"/>
+    <w:basedOn w:val="DefaultParagraphFont"/>
+    <w:uiPriority w:val="99"/>
+    <w:semiHidden/>
+    <w:rsid w:val="00445D0B"/>
+    <w:rPr>
+      <w:color w:val="808080"/>
+    </w:rPr>
+  </w:style>
 </w:styles>
 </file>
 

</xml_diff>